<commit_message>
MBANK v1.3.9 - Added new Enum value Interactive for ReferentType of Edit and Supplemental and ParentID search paremater added to showSchedule search endpoint
</commit_message>
<xml_diff>
--- a/metadata_bank_v1.3.7_release_notes.docx
+++ b/metadata_bank_v1.3.7_release_notes.docx
@@ -140,6 +140,16 @@
         </w:rPr>
         <w:t>.</w:t>
       </w:r>
+      <w:r>
+        <w:rPr>
+          <w:b/>
+          <w:sz w:val="24"/>
+          <w:szCs w:val="24"/>
+        </w:rPr>
+        <w:t>7</w:t>
+      </w:r>
+      <w:bookmarkStart w:id="1" w:name="_GoBack"/>
+      <w:bookmarkEnd w:id="1"/>
       <w:r>
         <w:rPr>
           <w:b/>
@@ -789,10 +799,7 @@
               <w:spacing w:line="270" w:lineRule="atLeast"/>
             </w:pPr>
             <w:r>
-              <w:t xml:space="preserve">Two new </w:t>
-            </w:r>
-            <w:r>
-              <w:t xml:space="preserve">fields </w:t>
+              <w:t xml:space="preserve">Two new fields </w:t>
             </w:r>
             <w:proofErr w:type="spellStart"/>
             <w:r>
@@ -804,32 +811,14 @@
             </w:r>
             <w:proofErr w:type="spellStart"/>
             <w:r>
-              <w:t>Interactive</w:t>
-            </w:r>
-            <w:r>
-              <w:t>Sub</w:t>
-            </w:r>
-            <w:r>
-              <w:t>Cla</w:t>
-            </w:r>
-            <w:r>
-              <w:t>ss</w:t>
+              <w:t>InteractiveSubClass</w:t>
             </w:r>
             <w:proofErr w:type="spellEnd"/>
             <w:r>
               <w:t xml:space="preserve"> </w:t>
             </w:r>
             <w:r>
-              <w:t xml:space="preserve">are </w:t>
-            </w:r>
-            <w:r>
-              <w:t xml:space="preserve">added to </w:t>
-            </w:r>
-            <w:r>
-              <w:t>S</w:t>
-            </w:r>
-            <w:r>
-              <w:t>upplemental</w:t>
+              <w:t>are added to Supplemental</w:t>
             </w:r>
           </w:p>
           <w:p>
@@ -873,10 +862,7 @@
             </w:r>
             <w:proofErr w:type="spellEnd"/>
             <w:r>
-              <w:t xml:space="preserve"> </w:t>
-            </w:r>
-            <w:r>
-              <w:t xml:space="preserve">are added to supplemental. </w:t>
+              <w:t xml:space="preserve"> are added to supplemental. </w:t>
             </w:r>
             <w:r>
               <w:t>T</w:t>
@@ -961,10 +947,7 @@
               <w:jc w:val="both"/>
             </w:pPr>
             <w:r>
-              <w:t>GET</w:t>
-            </w:r>
-            <w:r>
-              <w:t xml:space="preserve"> -/supplemental</w:t>
+              <w:t>GET -/supplemental</w:t>
             </w:r>
             <w:proofErr w:type="gramStart"/>
             <w:r>
@@ -993,13 +976,7 @@
               <w:jc w:val="both"/>
             </w:pPr>
             <w:r>
-              <w:t>GET</w:t>
-            </w:r>
-            <w:r>
-              <w:t xml:space="preserve"> -/supplemental/</w:t>
-            </w:r>
-            <w:r>
-              <w:t>search</w:t>
+              <w:t>GET -/supplemental/search</w:t>
             </w:r>
           </w:p>
         </w:tc>
@@ -1154,10 +1131,7 @@
               <w:t xml:space="preserve">field of </w:t>
             </w:r>
             <w:r>
-              <w:t>Supplemental</w:t>
-            </w:r>
-            <w:r>
-              <w:t xml:space="preserve"> </w:t>
+              <w:t xml:space="preserve">Supplemental </w:t>
             </w:r>
             <w:r>
               <w:t>entity.</w:t>
@@ -1541,10 +1515,7 @@
               <w:t xml:space="preserve">POST - </w:t>
             </w:r>
             <w:r>
-              <w:t>/</w:t>
-            </w:r>
-            <w:r>
-              <w:t>policy</w:t>
+              <w:t>/policy</w:t>
             </w:r>
           </w:p>
           <w:p>
@@ -1560,10 +1531,7 @@
               <w:t xml:space="preserve">POST - </w:t>
             </w:r>
             <w:r>
-              <w:t>/policy</w:t>
-            </w:r>
-            <w:r>
-              <w:t>/{{policy-</w:t>
+              <w:t>/policy/{{policy-</w:t>
             </w:r>
             <w:proofErr w:type="spellStart"/>
             <w:r>
@@ -1598,10 +1566,7 @@
             </w:r>
             <w:proofErr w:type="spellEnd"/>
             <w:r>
-              <w:t>}}/permission</w:t>
-            </w:r>
-            <w:r>
-              <w:t>/{{rule-id}}</w:t>
+              <w:t>}}/permission/{{rule-id}}</w:t>
             </w:r>
           </w:p>
           <w:p>
@@ -1617,10 +1582,7 @@
               <w:t>GET -</w:t>
             </w:r>
             <w:r>
-              <w:t xml:space="preserve"> </w:t>
-            </w:r>
-            <w:r>
-              <w:t>/policy/{{policy-</w:t>
+              <w:t xml:space="preserve"> /policy/{{policy-</w:t>
             </w:r>
             <w:proofErr w:type="spellStart"/>
             <w:r>
@@ -1655,19 +1617,11 @@
               <w:jc w:val="both"/>
             </w:pPr>
             <w:r>
-              <w:t xml:space="preserve">GET Search - / </w:t>
-            </w:r>
-            <w:r>
-              <w:t>permission</w:t>
-            </w:r>
-            <w:r>
-              <w:t>/searc</w:t>
+              <w:t>GET Search - / permission/searc</w:t>
             </w:r>
             <w:r>
               <w:t>h</w:t>
             </w:r>
-            <w:bookmarkStart w:id="1" w:name="_GoBack"/>
-            <w:bookmarkEnd w:id="1"/>
           </w:p>
         </w:tc>
       </w:tr>
@@ -4055,7 +4009,7 @@
 </file>
 
 <file path=customXml/itemProps1.xml><?xml version="1.0" encoding="utf-8"?>
-<ds:datastoreItem xmlns:ds="http://schemas.openxmlformats.org/officeDocument/2006/customXml" ds:itemID="{4A98750C-B742-4DDD-B7B3-FDDA690F5CCA}">
+<ds:datastoreItem xmlns:ds="http://schemas.openxmlformats.org/officeDocument/2006/customXml" ds:itemID="{0CA9EF1F-18AB-4B6A-A0CF-FD97EB6C5F7A}">
   <ds:schemaRefs>
     <ds:schemaRef ds:uri="http://schemas.openxmlformats.org/officeDocument/2006/bibliography"/>
   </ds:schemaRefs>

</xml_diff>